<commit_message>
finishing FaultyExpression + part of written part
</commit_message>
<xml_diff>
--- a/Q1.docx
+++ b/Q1.docx
@@ -980,15 +980,6 @@
           <w:rFonts w:ascii="Times New Roman" w:eastAsiaTheme="minorEastAsia" w:hAnsi="Times New Roman" w:cs="Times New Roman"/>
           <w:sz w:val="30"/>
           <w:szCs w:val="30"/>
-        </w:rPr>
-      </w:pPr>
-    </w:p>
-    <w:p>
-      <w:pPr>
-        <w:rPr>
-          <w:rFonts w:ascii="Times New Roman" w:eastAsiaTheme="minorEastAsia" w:hAnsi="Times New Roman" w:cs="Times New Roman"/>
-          <w:sz w:val="30"/>
-          <w:szCs w:val="30"/>
           <w:lang w:val="en-US"/>
         </w:rPr>
       </w:pPr>
@@ -2281,6 +2272,17 @@
                     <w:sz w:val="30"/>
                     <w:szCs w:val="30"/>
                   </w:rPr>
+                  <m:t>(</m:t>
+                </m:r>
+                <m:r>
+                  <m:rPr>
+                    <m:sty m:val="p"/>
+                  </m:rPr>
+                  <w:rPr>
+                    <w:rFonts w:ascii="Cambria Math" w:hAnsi="Cambria Math" w:cs="Times New Roman"/>
+                    <w:sz w:val="30"/>
+                    <w:szCs w:val="30"/>
+                  </w:rPr>
                   <m:t>S</m:t>
                 </m:r>
               </m:e>
@@ -2321,7 +2323,7 @@
                 <w:szCs w:val="30"/>
                 <w:lang w:val="en-US"/>
               </w:rPr>
-              <m:t xml:space="preserve"> + n×</m:t>
+              <m:t xml:space="preserve"> + </m:t>
             </m:r>
             <m:sSup>
               <m:sSupPr>
@@ -2400,6 +2402,14 @@
                 </m:r>
               </m:sup>
             </m:sSup>
+            <m:r>
+              <w:rPr>
+                <w:rFonts w:ascii="Cambria Math" w:hAnsi="Cambria Math" w:cs="Times New Roman"/>
+                <w:sz w:val="30"/>
+                <w:szCs w:val="30"/>
+              </w:rPr>
+              <m:t>)</m:t>
+            </m:r>
           </m:e>
         </m:d>
         <m:r>

</xml_diff>